<commit_message>
Fixed folder structure documentation
</commit_message>
<xml_diff>
--- a/Documents/Folder Structure/Folder Structure Documentation.docx
+++ b/Documents/Folder Structure/Folder Structure Documentation.docx
@@ -755,6 +755,9 @@
         </mc:AlternateContent>
       </w:r>
       <w:r>
+        <w:rPr>
+          <w:noProof/>
+        </w:rPr>
         <mc:AlternateContent>
           <mc:Choice Requires="wps">
             <w:drawing>
@@ -837,6 +840,9 @@
         </mc:AlternateContent>
       </w:r>
       <w:r>
+        <w:rPr>
+          <w:noProof/>
+        </w:rPr>
         <mc:AlternateContent>
           <mc:Choice Requires="wps">
             <w:drawing>
@@ -1702,6 +1708,9 @@
         </mc:AlternateContent>
       </w:r>
       <w:r>
+        <w:rPr>
+          <w:noProof/>
+        </w:rPr>
         <mc:AlternateContent>
           <mc:Choice Requires="wps">
             <w:drawing>
@@ -1783,6 +1792,9 @@
         </mc:AlternateContent>
       </w:r>
       <w:r>
+        <w:rPr>
+          <w:noProof/>
+        </w:rPr>
         <mc:AlternateContent>
           <mc:Choice Requires="wps">
             <w:drawing>
@@ -1848,6 +1860,9 @@
         </mc:AlternateContent>
       </w:r>
       <w:r>
+        <w:rPr>
+          <w:noProof/>
+        </w:rPr>
         <mc:AlternateContent>
           <mc:Choice Requires="wps">
             <w:drawing>
@@ -1913,6 +1928,9 @@
         </mc:AlternateContent>
       </w:r>
       <w:r>
+        <w:rPr>
+          <w:noProof/>
+        </w:rPr>
         <mc:AlternateContent>
           <mc:Choice Requires="wps">
             <w:drawing>
@@ -1978,6 +1996,9 @@
         </mc:AlternateContent>
       </w:r>
       <w:r>
+        <w:rPr>
+          <w:noProof/>
+        </w:rPr>
         <mc:AlternateContent>
           <mc:Choice Requires="wps">
             <w:drawing>
@@ -2043,6 +2064,9 @@
         </mc:AlternateContent>
       </w:r>
       <w:r>
+        <w:rPr>
+          <w:noProof/>
+        </w:rPr>
         <mc:AlternateContent>
           <mc:Choice Requires="wps">
             <w:drawing>
@@ -2108,6 +2132,9 @@
         </mc:AlternateContent>
       </w:r>
       <w:r>
+        <w:rPr>
+          <w:noProof/>
+        </w:rPr>
         <mc:AlternateContent>
           <mc:Choice Requires="wps">
             <w:drawing>
@@ -2173,6 +2200,9 @@
         </mc:AlternateContent>
       </w:r>
       <w:r>
+        <w:rPr>
+          <w:noProof/>
+        </w:rPr>
         <mc:AlternateContent>
           <mc:Choice Requires="wps">
             <w:drawing>
@@ -2238,6 +2268,9 @@
         </mc:AlternateContent>
       </w:r>
       <w:r>
+        <w:rPr>
+          <w:noProof/>
+        </w:rPr>
         <mc:AlternateContent>
           <mc:Choice Requires="wps">
             <w:drawing>
@@ -2303,6 +2336,9 @@
         </mc:AlternateContent>
       </w:r>
       <w:r>
+        <w:rPr>
+          <w:noProof/>
+        </w:rPr>
         <mc:AlternateContent>
           <mc:Choice Requires="wps">
             <w:drawing>
@@ -2368,6 +2404,9 @@
         </mc:AlternateContent>
       </w:r>
       <w:r>
+        <w:rPr>
+          <w:noProof/>
+        </w:rPr>
         <mc:AlternateContent>
           <mc:Choice Requires="wps">
             <w:drawing>
@@ -2433,6 +2472,9 @@
         </mc:AlternateContent>
       </w:r>
       <w:r>
+        <w:rPr>
+          <w:noProof/>
+        </w:rPr>
         <mc:AlternateContent>
           <mc:Choice Requires="wps">
             <w:drawing>
@@ -2498,6 +2540,9 @@
         </mc:AlternateContent>
       </w:r>
       <w:r>
+        <w:rPr>
+          <w:noProof/>
+        </w:rPr>
         <mc:AlternateContent>
           <mc:Choice Requires="wps">
             <w:drawing>
@@ -2577,6 +2622,9 @@
         </mc:AlternateContent>
       </w:r>
       <w:r>
+        <w:rPr>
+          <w:noProof/>
+        </w:rPr>
         <mc:AlternateContent>
           <mc:Choice Requires="wps">
             <w:drawing>
@@ -2654,6 +2702,9 @@
         </mc:AlternateContent>
       </w:r>
       <w:r>
+        <w:rPr>
+          <w:noProof/>
+        </w:rPr>
         <mc:AlternateContent>
           <mc:Choice Requires="wps">
             <w:drawing>
@@ -2731,6 +2782,9 @@
         </mc:AlternateContent>
       </w:r>
       <w:r>
+        <w:rPr>
+          <w:noProof/>
+        </w:rPr>
         <mc:AlternateContent>
           <mc:Choice Requires="wps">
             <w:drawing>
@@ -2808,6 +2862,9 @@
         </mc:AlternateContent>
       </w:r>
       <w:r>
+        <w:rPr>
+          <w:noProof/>
+        </w:rPr>
         <mc:AlternateContent>
           <mc:Choice Requires="wps">
             <w:drawing>
@@ -2877,6 +2934,9 @@
         </mc:AlternateContent>
       </w:r>
       <w:r>
+        <w:rPr>
+          <w:noProof/>
+        </w:rPr>
         <mc:AlternateContent>
           <mc:Choice Requires="wps">
             <w:drawing>
@@ -2959,6 +3019,9 @@
         </mc:AlternateContent>
       </w:r>
       <w:r>
+        <w:rPr>
+          <w:noProof/>
+        </w:rPr>
         <mc:AlternateContent>
           <mc:Choice Requires="wps">
             <w:drawing>
@@ -3041,6 +3104,9 @@
         </mc:AlternateContent>
       </w:r>
       <w:r>
+        <w:rPr>
+          <w:noProof/>
+        </w:rPr>
         <mc:AlternateContent>
           <mc:Choice Requires="wps">
             <w:drawing>
@@ -3122,6 +3188,9 @@
         </mc:AlternateContent>
       </w:r>
       <w:r>
+        <w:rPr>
+          <w:noProof/>
+        </w:rPr>
         <mc:AlternateContent>
           <mc:Choice Requires="wps">
             <w:drawing>
@@ -3204,6 +3273,9 @@
         </mc:AlternateContent>
       </w:r>
       <w:r>
+        <w:rPr>
+          <w:noProof/>
+        </w:rPr>
         <mc:AlternateContent>
           <mc:Choice Requires="wps">
             <w:drawing>
@@ -3654,40 +3726,72 @@
           <w:u w:val="single"/>
         </w:rPr>
       </w:pPr>
+      <w:proofErr w:type="spellStart"/>
       <w:r>
         <w:rPr>
           <w:b/>
           <w:u w:val="single"/>
         </w:rPr>
-        <w:t>API</w:t>
-      </w:r>
+        <w:t>Utils</w:t>
+      </w:r>
+      <w:proofErr w:type="spellEnd"/>
     </w:p>
     <w:p>
       <w:r>
-        <w:t xml:space="preserve">The API package </w:t>
-      </w:r>
-      <w:r>
-        <w:t>contains the classes that will be used for generate all the pre and post conditions for all the test cases</w:t>
+        <w:t xml:space="preserve">The </w:t>
+      </w:r>
+      <w:proofErr w:type="spellStart"/>
+      <w:r>
+        <w:t>U</w:t>
+      </w:r>
+      <w:r>
+        <w:t>tils</w:t>
+      </w:r>
+      <w:proofErr w:type="spellEnd"/>
+      <w:r>
+        <w:t xml:space="preserve"> package </w:t>
+      </w:r>
+      <w:r>
+        <w:t xml:space="preserve">contains </w:t>
+      </w:r>
+      <w:r>
+        <w:t>t</w:t>
+      </w:r>
+      <w:r>
+        <w:t>he common package will contains the common classes with functions that will be used in the framework</w:t>
+      </w:r>
+      <w:r>
+        <w:t xml:space="preserve">. Also contains the </w:t>
+      </w:r>
+      <w:proofErr w:type="spellStart"/>
+      <w:proofErr w:type="gramStart"/>
+      <w:r>
+        <w:t>api</w:t>
+      </w:r>
+      <w:proofErr w:type="spellEnd"/>
+      <w:proofErr w:type="gramEnd"/>
+      <w:r>
+        <w:t xml:space="preserve"> package, that will contains the pre and post conditions needed</w:t>
+      </w:r>
+      <w:bookmarkStart w:id="0" w:name="_GoBack"/>
+      <w:bookmarkEnd w:id="0"/>
+      <w:r>
+        <w:t xml:space="preserve"> for the test cases.</w:t>
       </w:r>
     </w:p>
     <w:p>
       <w:pPr>
         <w:jc w:val="center"/>
-        <w:rPr>
-          <w:b/>
-          <w:u w:val="single"/>
-        </w:rPr>
       </w:pPr>
       <w:r>
         <w:rPr>
-          <w:b/>
           <w:noProof/>
         </w:rPr>
         <w:drawing>
-          <wp:inline distT="0" distB="0" distL="0" distR="0" wp14:anchorId="51F9D3C6" wp14:editId="783E41BF">
-            <wp:extent cx="1863306" cy="902266"/>
-            <wp:effectExtent l="171450" t="171450" r="384810" b="355600"/>
-            <wp:docPr id="83" name="Picture 83"/>
+          <wp:inline distT="0" distB="0" distL="0" distR="0" wp14:anchorId="120FDFE6" wp14:editId="060D2FE8">
+            <wp:extent cx="1828800" cy="749904"/>
+            <wp:effectExtent l="171450" t="171450" r="381000" b="355600"/>
+            <wp:docPr id="1" name="Picture 1" descr="C:\Users\mariaalcocer\Documents\Downloads\api.png"/>
             <wp:cNvGraphicFramePr>
               <a:graphicFrameLocks xmlns:a="http://schemas.openxmlformats.org/drawingml/2006/main" noChangeAspect="1"/>
             </wp:cNvGraphicFramePr>
@@ -3695,12 +3799,12 @@
               <a:graphicData uri="http://schemas.openxmlformats.org/drawingml/2006/picture">
                 <pic:pic xmlns:pic="http://schemas.openxmlformats.org/drawingml/2006/picture">
                   <pic:nvPicPr>
-                    <pic:cNvPr id="0" name="Picture 3"/>
+                    <pic:cNvPr id="0" name="Picture 1" descr="C:\Users\mariaalcocer\Documents\Downloads\api.png"/>
                     <pic:cNvPicPr>
                       <a:picLocks noChangeAspect="1" noChangeArrowheads="1"/>
                     </pic:cNvPicPr>
                   </pic:nvPicPr>
-                  <pic:blipFill>
+                  <pic:blipFill rotWithShape="1">
                     <a:blip r:embed="rId10">
                       <a:extLst>
                         <a:ext uri="{28A0092B-C50C-407E-A947-70E740481C1C}">
@@ -3708,15 +3812,13 @@
                         </a:ext>
                       </a:extLst>
                     </a:blip>
-                    <a:srcRect/>
-                    <a:stretch>
-                      <a:fillRect/>
-                    </a:stretch>
+                    <a:srcRect l="5045" t="29586" r="84561" b="64870"/>
+                    <a:stretch/>
                   </pic:blipFill>
                   <pic:spPr bwMode="auto">
                     <a:xfrm>
                       <a:off x="0" y="0"/>
-                      <a:ext cx="1864031" cy="902617"/>
+                      <a:ext cx="1833455" cy="751813"/>
                     </a:xfrm>
                     <a:prstGeom prst="rect">
                       <a:avLst/>
@@ -3731,6 +3833,11 @@
                         </a:srgbClr>
                       </a:outerShdw>
                     </a:effectLst>
+                    <a:extLst>
+                      <a:ext uri="{53640926-AAD7-44D8-BBD7-CCE9431645EC}">
+                        <a14:shadowObscured xmlns:a14="http://schemas.microsoft.com/office/drawing/2010/main"/>
+                      </a:ext>
+                    </a:extLst>
                   </pic:spPr>
                 </pic:pic>
               </a:graphicData>
@@ -3746,108 +3853,46 @@
           <w:u w:val="single"/>
         </w:rPr>
       </w:pPr>
-      <w:proofErr w:type="spellStart"/>
       <w:r>
         <w:rPr>
           <w:b/>
           <w:u w:val="single"/>
         </w:rPr>
-        <w:t>Utils</w:t>
-      </w:r>
-      <w:proofErr w:type="spellEnd"/>
+        <w:t>Tests</w:t>
+      </w:r>
     </w:p>
     <w:p>
       <w:r>
-        <w:t xml:space="preserve">The </w:t>
-      </w:r>
-      <w:proofErr w:type="spellStart"/>
-      <w:r>
-        <w:t>U</w:t>
-      </w:r>
-      <w:r>
-        <w:t>tils</w:t>
-      </w:r>
-      <w:proofErr w:type="spellEnd"/>
-      <w:r>
-        <w:t xml:space="preserve"> package </w:t>
-      </w:r>
-      <w:r>
-        <w:t xml:space="preserve">contains </w:t>
-      </w:r>
-      <w:r>
-        <w:t>t</w:t>
-      </w:r>
-      <w:r>
-        <w:t>he common package will contains the common classes with functions that will be used in the framework</w:t>
+        <w:t xml:space="preserve">The Test package is divided </w:t>
+      </w:r>
+      <w:r>
+        <w:t>in admin and tablet modules, the</w:t>
+      </w:r>
+      <w:r>
+        <w:t>s</w:t>
+      </w:r>
+      <w:r>
+        <w:t>e</w:t>
+      </w:r>
+      <w:r>
+        <w:t xml:space="preserve"> modules </w:t>
+      </w:r>
+      <w:r>
+        <w:t xml:space="preserve">will </w:t>
+      </w:r>
+      <w:r>
+        <w:t>contains all test</w:t>
+      </w:r>
+      <w:r>
+        <w:t xml:space="preserve"> cases</w:t>
+      </w:r>
+      <w:r>
+        <w:t xml:space="preserve"> according each feature</w:t>
       </w:r>
     </w:p>
     <w:p>
       <w:pPr>
         <w:jc w:val="center"/>
-      </w:pPr>
-      <w:r>
-        <w:rPr>
-          <w:noProof/>
-        </w:rPr>
-        <w:lastRenderedPageBreak/>
-        <w:drawing>
-          <wp:inline distT="0" distB="0" distL="0" distR="0" wp14:anchorId="5350169B" wp14:editId="428011D9">
-            <wp:extent cx="1000760" cy="310515"/>
-            <wp:effectExtent l="171450" t="171450" r="389890" b="356235"/>
-            <wp:docPr id="84" name="Picture 84"/>
-            <wp:cNvGraphicFramePr>
-              <a:graphicFrameLocks xmlns:a="http://schemas.openxmlformats.org/drawingml/2006/main" noChangeAspect="1"/>
-            </wp:cNvGraphicFramePr>
-            <a:graphic xmlns:a="http://schemas.openxmlformats.org/drawingml/2006/main">
-              <a:graphicData uri="http://schemas.openxmlformats.org/drawingml/2006/picture">
-                <pic:pic xmlns:pic="http://schemas.openxmlformats.org/drawingml/2006/picture">
-                  <pic:nvPicPr>
-                    <pic:cNvPr id="0" name="Picture 4"/>
-                    <pic:cNvPicPr>
-                      <a:picLocks noChangeAspect="1" noChangeArrowheads="1"/>
-                    </pic:cNvPicPr>
-                  </pic:nvPicPr>
-                  <pic:blipFill>
-                    <a:blip r:embed="rId11">
-                      <a:extLst>
-                        <a:ext uri="{28A0092B-C50C-407E-A947-70E740481C1C}">
-                          <a14:useLocalDpi xmlns:a14="http://schemas.microsoft.com/office/drawing/2010/main" val="0"/>
-                        </a:ext>
-                      </a:extLst>
-                    </a:blip>
-                    <a:srcRect/>
-                    <a:stretch>
-                      <a:fillRect/>
-                    </a:stretch>
-                  </pic:blipFill>
-                  <pic:spPr bwMode="auto">
-                    <a:xfrm>
-                      <a:off x="0" y="0"/>
-                      <a:ext cx="1000760" cy="310515"/>
-                    </a:xfrm>
-                    <a:prstGeom prst="rect">
-                      <a:avLst/>
-                    </a:prstGeom>
-                    <a:ln>
-                      <a:noFill/>
-                    </a:ln>
-                    <a:effectLst>
-                      <a:outerShdw blurRad="292100" dist="139700" dir="2700000" algn="tl" rotWithShape="0">
-                        <a:srgbClr val="333333">
-                          <a:alpha val="65000"/>
-                        </a:srgbClr>
-                      </a:outerShdw>
-                    </a:effectLst>
-                  </pic:spPr>
-                </pic:pic>
-              </a:graphicData>
-            </a:graphic>
-          </wp:inline>
-        </w:drawing>
-      </w:r>
-    </w:p>
-    <w:p>
-      <w:pPr>
         <w:rPr>
           <w:b/>
           <w:u w:val="single"/>
@@ -3855,53 +3900,9 @@
       </w:pPr>
       <w:r>
         <w:rPr>
-          <w:b/>
-          <w:u w:val="single"/>
-        </w:rPr>
-        <w:t>Tests</w:t>
-      </w:r>
-    </w:p>
-    <w:p>
-      <w:r>
-        <w:t xml:space="preserve">The Test package is divided </w:t>
-      </w:r>
-      <w:r>
-        <w:t>in admin and tablet modules, the</w:t>
-      </w:r>
-      <w:r>
-        <w:t>s</w:t>
-      </w:r>
-      <w:r>
-        <w:t>e</w:t>
-      </w:r>
-      <w:r>
-        <w:t xml:space="preserve"> modules </w:t>
-      </w:r>
-      <w:r>
-        <w:t xml:space="preserve">will </w:t>
-      </w:r>
-      <w:r>
-        <w:t>contains all test</w:t>
-      </w:r>
-      <w:r>
-        <w:t xml:space="preserve"> cases</w:t>
-      </w:r>
-      <w:r>
-        <w:t xml:space="preserve"> according each feature</w:t>
-      </w:r>
-    </w:p>
-    <w:p>
-      <w:pPr>
-        <w:jc w:val="center"/>
-        <w:rPr>
-          <w:b/>
-          <w:u w:val="single"/>
-        </w:rPr>
-      </w:pPr>
-      <w:r>
-        <w:rPr>
           <w:noProof/>
         </w:rPr>
+        <w:lastRenderedPageBreak/>
         <w:drawing>
           <wp:inline distT="0" distB="0" distL="0" distR="0" wp14:anchorId="636D11FC" wp14:editId="4896C01F">
             <wp:extent cx="3038017" cy="3001992"/>
@@ -3918,7 +3919,7 @@
                     <pic:cNvPicPr/>
                   </pic:nvPicPr>
                   <pic:blipFill rotWithShape="1">
-                    <a:blip r:embed="rId12"/>
+                    <a:blip r:embed="rId11"/>
                     <a:srcRect l="1261" t="60457" r="82392" b="17262"/>
                     <a:stretch/>
                   </pic:blipFill>
@@ -4004,7 +4005,7 @@
                     </pic:cNvPicPr>
                   </pic:nvPicPr>
                   <pic:blipFill>
-                    <a:blip r:embed="rId13">
+                    <a:blip r:embed="rId12">
                       <a:extLst>
                         <a:ext uri="{28A0092B-C50C-407E-A947-70E740481C1C}">
                           <a14:useLocalDpi xmlns:a14="http://schemas.microsoft.com/office/drawing/2010/main" val="0"/>
@@ -4062,7 +4063,6 @@
           <w:b/>
           <w:u w:val="single"/>
         </w:rPr>
-        <w:lastRenderedPageBreak/>
         <w:t>Resources</w:t>
       </w:r>
     </w:p>
@@ -4103,6 +4103,7 @@
           <w:b/>
           <w:noProof/>
         </w:rPr>
+        <w:lastRenderedPageBreak/>
         <w:drawing>
           <wp:inline distT="0" distB="0" distL="0" distR="0" wp14:anchorId="2BDC33BD" wp14:editId="39B9983A">
             <wp:extent cx="2736010" cy="534838"/>
@@ -4121,7 +4122,7 @@
                     </pic:cNvPicPr>
                   </pic:nvPicPr>
                   <pic:blipFill>
-                    <a:blip r:embed="rId14">
+                    <a:blip r:embed="rId13">
                       <a:extLst>
                         <a:ext uri="{28A0092B-C50C-407E-A947-70E740481C1C}">
                           <a14:useLocalDpi xmlns:a14="http://schemas.microsoft.com/office/drawing/2010/main" val="0"/>
@@ -4205,7 +4206,7 @@
                     </pic:cNvPicPr>
                   </pic:nvPicPr>
                   <pic:blipFill>
-                    <a:blip r:embed="rId15">
+                    <a:blip r:embed="rId14">
                       <a:extLst>
                         <a:ext uri="{28A0092B-C50C-407E-A947-70E740481C1C}">
                           <a14:useLocalDpi xmlns:a14="http://schemas.microsoft.com/office/drawing/2010/main" val="0"/>
@@ -4242,8 +4243,6 @@
           </wp:inline>
         </w:drawing>
       </w:r>
-      <w:bookmarkStart w:id="0" w:name="_GoBack"/>
-      <w:bookmarkEnd w:id="0"/>
     </w:p>
     <w:p>
       <w:pPr>
@@ -4330,7 +4329,6 @@
         <w:rPr>
           <w:noProof/>
         </w:rPr>
-        <w:lastRenderedPageBreak/>
         <w:drawing>
           <wp:inline distT="0" distB="0" distL="0" distR="0" wp14:anchorId="0E645AC1" wp14:editId="32188882">
             <wp:extent cx="2441352" cy="1199071"/>
@@ -4347,7 +4345,7 @@
                     <pic:cNvPicPr/>
                   </pic:nvPicPr>
                   <pic:blipFill rotWithShape="1">
-                    <a:blip r:embed="rId16"/>
+                    <a:blip r:embed="rId15"/>
                     <a:srcRect l="791" t="81033" r="85458" b="9651"/>
                     <a:stretch/>
                   </pic:blipFill>
@@ -4413,6 +4411,7 @@
     </w:p>
     <w:p>
       <w:r>
+        <w:lastRenderedPageBreak/>
         <w:t>The pom.xml file contains all dependencies needed in our automation project for Room Manager</w:t>
       </w:r>
     </w:p>
@@ -4444,7 +4443,7 @@
                     <pic:cNvPicPr/>
                   </pic:nvPicPr>
                   <pic:blipFill rotWithShape="1">
-                    <a:blip r:embed="rId16"/>
+                    <a:blip r:embed="rId15"/>
                     <a:srcRect l="2014" t="93232" r="91775" b="5014"/>
                     <a:stretch/>
                   </pic:blipFill>

</xml_diff>